<commit_message>
invoke + await update
</commit_message>
<xml_diff>
--- a/NT106.P12_Nhom23_BaoCaoDoAn_NetworkScanTool.docx
+++ b/NT106.P12_Nhom23_BaoCaoDoAn_NetworkScanTool.docx
@@ -4910,15 +4910,15 @@
           <w:lang w:val="en-US"/>
         </w:rPr>
       </w:pPr>
-      <w:bookmarkStart w:id="10" w:name="_Toc91643351"/>
-      <w:bookmarkStart w:id="11" w:name="_Toc183466985"/>
+      <w:bookmarkStart w:id="10" w:name="_Toc183466985"/>
+      <w:bookmarkStart w:id="11" w:name="_Toc91643351"/>
       <w:r>
         <w:rPr>
           <w:lang w:val="en-US"/>
         </w:rPr>
         <w:t>1.1. Một số khái niệm</w:t>
       </w:r>
-      <w:bookmarkEnd w:id="11"/>
+      <w:bookmarkEnd w:id="10"/>
     </w:p>
     <w:p>
       <w:pPr>
@@ -5295,7 +5295,7 @@
       <w:r>
         <w:t xml:space="preserve">. </w:t>
       </w:r>
-      <w:bookmarkEnd w:id="10"/>
+      <w:bookmarkEnd w:id="11"/>
       <w:r>
         <w:rPr>
           <w:lang w:val="en-US"/>
@@ -7806,7 +7806,7 @@
           <w:szCs w:val="26"/>
           <w:lang w:val="en-US"/>
         </w:rPr>
-        <w:t>Giai đoạn 1</w:t>
+        <w:t>Khởi động ứng dụng</w:t>
       </w:r>
       <w:r>
         <w:rPr>
@@ -7815,7 +7815,7 @@
           <w:szCs w:val="26"/>
           <w:lang w:val="en-US"/>
         </w:rPr>
-        <w:t xml:space="preserve">: Khởi động ứng dụng: Ứng dụng được khởi động và giao diện </w:t>
+        <w:t xml:space="preserve">: Ứng dụng được khởi động và giao diện </w:t>
       </w:r>
       <w:r>
         <w:rPr>
@@ -7855,7 +7855,7 @@
           <w:szCs w:val="26"/>
           <w:lang w:val="en-US"/>
         </w:rPr>
-        <w:t>Giai đoạn 2</w:t>
+        <w:t>Lấy danh sách các giao diện mạng khả dụng</w:t>
       </w:r>
       <w:r>
         <w:rPr>
@@ -7864,7 +7864,7 @@
           <w:szCs w:val="26"/>
           <w:lang w:val="en-US"/>
         </w:rPr>
-        <w:t>: Lấy danh sách các giao diện mạng khả dụng: Ứng dụng lấy danh sách tất cả các giao diện mạng đang hoạt động. Sử dụng lớp NetworkInterface để lấy danh sách các giao diện mạng. Danh sách các giao diện mạng sẽ được hiển thị.</w:t>
+        <w:t>: Ứng dụng lấy danh sách tất cả các giao diện mạng đang hoạt động. Sử dụng lớp NetworkInterface để lấy danh sách các giao diện mạng. Danh sách các giao diện mạng sẽ được hiển thị.</w:t>
       </w:r>
     </w:p>
     <w:p>
@@ -7886,7 +7886,7 @@
           <w:szCs w:val="26"/>
           <w:lang w:val="en-US"/>
         </w:rPr>
-        <w:t>Giai đoạn 3</w:t>
+        <w:t>Quét gói tin của giao diện mạng đã chọn</w:t>
       </w:r>
       <w:r>
         <w:rPr>
@@ -7895,7 +7895,7 @@
           <w:szCs w:val="26"/>
           <w:lang w:val="en-US"/>
         </w:rPr>
-        <w:t>: Quét gói tin của giao diện mạng đã chọn: Người dùng chọn một giao diện mạng từ danh sách rồi thực hiện quét gói tin. Thông tin IP của giao diện mạng được hiển thị.</w:t>
+        <w:t>: Người dùng chọn một giao diện mạng từ danh sách rồi thực hiện quét gói tin. Thông tin IP của giao diện mạng được hiển thị.</w:t>
       </w:r>
     </w:p>
     <w:p>
@@ -7905,7 +7905,6 @@
           <w:rFonts w:ascii="Aptos" w:hAnsi="Aptos" w:cstheme="majorHAnsi"/>
           <w:sz w:val="26"/>
           <w:szCs w:val="26"/>
-          <w:lang w:val="en-US"/>
         </w:rPr>
       </w:pPr>
       <w:r>
@@ -7917,7 +7916,7 @@
           <w:szCs w:val="26"/>
           <w:lang w:val="en-US"/>
         </w:rPr>
-        <w:t>Giai đoạn 4</w:t>
+        <w:t>Thực hiện những tính năng</w:t>
       </w:r>
       <w:r>
         <w:rPr>
@@ -7926,7 +7925,7 @@
           <w:szCs w:val="26"/>
           <w:lang w:val="en-US"/>
         </w:rPr>
-        <w:t xml:space="preserve">: Thực hiện những tính năng: Người dùng chọn 1 địa chỉ IP từ giao diện mạng để thực hiện các chức năng sẵn có như quét cổng TCP, lắng nghe thông điệp, </w:t>
+        <w:t xml:space="preserve">: Người dùng chọn 1 địa chỉ IP từ giao diện mạng để thực hiện các chức năng sẵn có như quét cổng TCP, lắng nghe thông điệp, </w:t>
       </w:r>
       <w:r>
         <w:rPr>
@@ -7961,17 +7960,22 @@
         <w:rPr>
           <w:rFonts w:ascii="Aptos" w:hAnsi="Aptos"/>
           <w:color w:val="4BACC6" w:themeColor="accent5"/>
-          <w:lang w:val="en-US"/>
-        </w:rPr>
-      </w:pPr>
+        </w:rPr>
+      </w:pPr>
+      <w:r>
+        <w:rPr>
+          <w:rFonts w:ascii="Aptos" w:hAnsi="Aptos"/>
+          <w:color w:val="4BACC6" w:themeColor="accent5"/>
+        </w:rPr>
+        <w:t xml:space="preserve">2. </w:t>
+      </w:r>
       <w:bookmarkStart w:id="25" w:name="_Toc183466999"/>
       <w:r>
         <w:rPr>
           <w:rFonts w:ascii="Aptos" w:hAnsi="Aptos"/>
           <w:color w:val="4BACC6" w:themeColor="accent5"/>
         </w:rPr>
-        <w:lastRenderedPageBreak/>
-        <w:t>2. PHÂN TÍCH</w:t>
+        <w:t>PHÂN TÍCH</w:t>
       </w:r>
       <w:r>
         <w:rPr>
@@ -8072,25 +8076,25 @@
     </w:p>
     <w:p>
       <w:pPr>
-        <w:keepNext/>
-        <w:jc w:val="center"/>
-        <w:rPr>
-          <w:rFonts w:ascii="Aptos" w:hAnsi="Aptos"/>
-        </w:rPr>
-      </w:pPr>
-      <w:r>
+        <w:jc w:val="both"/>
         <w:rPr>
           <w:rFonts w:ascii="Aptos" w:hAnsi="Aptos" w:cstheme="majorHAnsi"/>
-          <w:noProof/>
-          <w:sz w:val="26"/>
-          <w:szCs w:val="26"/>
-          <w:lang w:val="en-US"/>
-        </w:rPr>
+          <w:sz w:val="26"/>
+          <w:szCs w:val="26"/>
+        </w:rPr>
+      </w:pPr>
+      <w:r>
+        <w:rPr>
+          <w:rFonts w:ascii="Aptos" w:hAnsi="Aptos" w:cstheme="majorHAnsi"/>
+          <w:sz w:val="26"/>
+          <w:szCs w:val="26"/>
+        </w:rPr>
+        <w:lastRenderedPageBreak/>
         <w:drawing>
-          <wp:inline distT="0" distB="0" distL="0" distR="0" wp14:anchorId="37B78FA1" wp14:editId="7083CBF2">
-            <wp:extent cx="5106217" cy="2489477"/>
-            <wp:effectExtent l="0" t="0" r="0" b="6350"/>
-            <wp:docPr id="1786363901" name="Picture 1" descr="A screen shot of a computer program&#10;&#10;Description automatically generated"/>
+          <wp:inline distT="0" distB="0" distL="0" distR="0" wp14:anchorId="24E72232" wp14:editId="708A92E2">
+            <wp:extent cx="5579745" cy="5287010"/>
+            <wp:effectExtent l="0" t="0" r="1905" b="8890"/>
+            <wp:docPr id="207070634" name="Picture 1"/>
             <wp:cNvGraphicFramePr>
               <a:graphicFrameLocks xmlns:a="http://schemas.openxmlformats.org/drawingml/2006/main" noChangeAspect="1"/>
             </wp:cNvGraphicFramePr>
@@ -8098,7 +8102,7 @@
               <a:graphicData uri="http://schemas.openxmlformats.org/drawingml/2006/picture">
                 <pic:pic xmlns:pic="http://schemas.openxmlformats.org/drawingml/2006/picture">
                   <pic:nvPicPr>
-                    <pic:cNvPr id="1786363901" name="Picture 1" descr="A screen shot of a computer program&#10;&#10;Description automatically generated"/>
+                    <pic:cNvPr id="207070634" name=""/>
                     <pic:cNvPicPr/>
                   </pic:nvPicPr>
                   <pic:blipFill>
@@ -8110,7 +8114,7 @@
                   <pic:spPr>
                     <a:xfrm>
                       <a:off x="0" y="0"/>
-                      <a:ext cx="5111274" cy="2491942"/>
+                      <a:ext cx="5579745" cy="5287010"/>
                     </a:xfrm>
                     <a:prstGeom prst="rect">
                       <a:avLst/>
@@ -8125,6 +8129,57 @@
     </w:p>
     <w:p>
       <w:pPr>
+        <w:keepNext/>
+        <w:jc w:val="center"/>
+        <w:rPr>
+          <w:rFonts w:ascii="Aptos" w:hAnsi="Aptos"/>
+          <w:lang w:val="en-US"/>
+        </w:rPr>
+      </w:pPr>
+      <w:r>
+        <w:rPr>
+          <w:rFonts w:ascii="Aptos" w:hAnsi="Aptos"/>
+        </w:rPr>
+        <w:lastRenderedPageBreak/>
+        <w:drawing>
+          <wp:inline distT="0" distB="0" distL="0" distR="0" wp14:anchorId="03FEB91B" wp14:editId="378B056C">
+            <wp:extent cx="5579745" cy="3829685"/>
+            <wp:effectExtent l="0" t="0" r="1905" b="0"/>
+            <wp:docPr id="1471574346" name="Picture 1" descr="A computer screen shot of a program&#10;&#10;Description automatically generated"/>
+            <wp:cNvGraphicFramePr>
+              <a:graphicFrameLocks xmlns:a="http://schemas.openxmlformats.org/drawingml/2006/main" noChangeAspect="1"/>
+            </wp:cNvGraphicFramePr>
+            <a:graphic xmlns:a="http://schemas.openxmlformats.org/drawingml/2006/main">
+              <a:graphicData uri="http://schemas.openxmlformats.org/drawingml/2006/picture">
+                <pic:pic xmlns:pic="http://schemas.openxmlformats.org/drawingml/2006/picture">
+                  <pic:nvPicPr>
+                    <pic:cNvPr id="1471574346" name="Picture 1" descr="A computer screen shot of a program&#10;&#10;Description automatically generated"/>
+                    <pic:cNvPicPr/>
+                  </pic:nvPicPr>
+                  <pic:blipFill>
+                    <a:blip r:embed="rId22"/>
+                    <a:stretch>
+                      <a:fillRect/>
+                    </a:stretch>
+                  </pic:blipFill>
+                  <pic:spPr>
+                    <a:xfrm>
+                      <a:off x="0" y="0"/>
+                      <a:ext cx="5579745" cy="3829685"/>
+                    </a:xfrm>
+                    <a:prstGeom prst="rect">
+                      <a:avLst/>
+                    </a:prstGeom>
+                  </pic:spPr>
+                </pic:pic>
+              </a:graphicData>
+            </a:graphic>
+          </wp:inline>
+        </w:drawing>
+      </w:r>
+    </w:p>
+    <w:p>
+      <w:pPr>
         <w:pStyle w:val="Caption"/>
         <w:jc w:val="center"/>
         <w:rPr>
@@ -8259,7 +8314,17 @@
           <w:sz w:val="24"/>
           <w:szCs w:val="24"/>
         </w:rPr>
-        <w:t xml:space="preserve"> GetIpRange</w:t>
+        <w:t xml:space="preserve"> </w:t>
+      </w:r>
+      <w:r>
+        <w:rPr>
+          <w:rFonts w:ascii="Aptos" w:hAnsi="Aptos"/>
+          <w:b/>
+          <w:bCs/>
+          <w:sz w:val="24"/>
+          <w:szCs w:val="24"/>
+        </w:rPr>
+        <w:t>GetIpRange</w:t>
       </w:r>
       <w:r>
         <w:rPr>
@@ -8343,7 +8408,25 @@
           <w:sz w:val="26"/>
           <w:szCs w:val="26"/>
         </w:rPr>
-        <w:t xml:space="preserve"> tiên, chương trình sẽ gọi hàm loadNetworkInterfaces() để load các giao diện có trên máy, sau đó, người dùng sẽ phải chọn giao diện mạng muốn quét (NetworkInterface), từ đó, chương trình sẽ lấy IP và subnetMask từ máy để tính toán được broadcast address (sử dụng hàm trên) và hiển thị tất cả vào giao diện người dùng.</w:t>
+        <w:t xml:space="preserve"> tiên, chương trình sẽ gọi hàm </w:t>
+      </w:r>
+      <w:r>
+        <w:rPr>
+          <w:rFonts w:ascii="Aptos" w:hAnsi="Aptos" w:cstheme="majorHAnsi"/>
+          <w:b/>
+          <w:bCs/>
+          <w:sz w:val="26"/>
+          <w:szCs w:val="26"/>
+        </w:rPr>
+        <w:t>loadNetworkInterfaces</w:t>
+      </w:r>
+      <w:r>
+        <w:rPr>
+          <w:rFonts w:ascii="Aptos" w:hAnsi="Aptos" w:cstheme="majorHAnsi"/>
+          <w:sz w:val="26"/>
+          <w:szCs w:val="26"/>
+        </w:rPr>
+        <w:t>() để load các giao diện có trên máy, sau đó, người dùng sẽ phải chọn giao diện mạng muốn quét (NetworkInterface), từ đó, chương trình sẽ lấy IP và subnetMask từ máy để tính toán được broadcast address (sử dụng hàm trên) và hiển thị tất cả vào giao diện người dùng.</w:t>
       </w:r>
     </w:p>
     <w:p>
@@ -8376,7 +8459,7 @@
                     <pic:cNvPicPr/>
                   </pic:nvPicPr>
                   <pic:blipFill>
-                    <a:blip r:embed="rId22"/>
+                    <a:blip r:embed="rId23"/>
                     <a:stretch>
                       <a:fillRect/>
                     </a:stretch>
@@ -8546,7 +8629,7 @@
                     <pic:cNvPicPr/>
                   </pic:nvPicPr>
                   <pic:blipFill>
-                    <a:blip r:embed="rId23"/>
+                    <a:blip r:embed="rId24"/>
                     <a:stretch>
                       <a:fillRect/>
                     </a:stretch>
@@ -8730,7 +8813,7 @@
                     <pic:cNvPicPr/>
                   </pic:nvPicPr>
                   <pic:blipFill rotWithShape="1">
-                    <a:blip r:embed="rId24"/>
+                    <a:blip r:embed="rId25"/>
                     <a:srcRect t="1828"/>
                     <a:stretch/>
                   </pic:blipFill>
@@ -8876,8 +8959,17 @@
           <w:rFonts w:ascii="Aptos" w:hAnsi="Aptos"/>
           <w:sz w:val="26"/>
           <w:szCs w:val="26"/>
-        </w:rPr>
-        <w:t xml:space="preserve"> thông qua hàm Invoke để có thể cập nhật UI trên thread chính</w:t>
+          <w:lang w:val="en-US"/>
+        </w:rPr>
+        <w:t xml:space="preserve"> </w:t>
+      </w:r>
+      <w:r>
+        <w:rPr>
+          <w:rFonts w:ascii="Aptos" w:hAnsi="Aptos"/>
+          <w:sz w:val="26"/>
+          <w:szCs w:val="26"/>
+        </w:rPr>
+        <w:t>trên thread chính</w:t>
       </w:r>
       <w:r>
         <w:rPr>
@@ -8899,6 +8991,7 @@
       <w:r>
         <w:rPr>
           <w:rFonts w:ascii="Aptos" w:hAnsi="Aptos"/>
+          <w:noProof/>
         </w:rPr>
         <w:lastRenderedPageBreak/>
         <w:drawing>
@@ -8917,7 +9010,7 @@
                     <pic:cNvPicPr/>
                   </pic:nvPicPr>
                   <pic:blipFill>
-                    <a:blip r:embed="rId25"/>
+                    <a:blip r:embed="rId26"/>
                     <a:stretch>
                       <a:fillRect/>
                     </a:stretch>
@@ -9062,7 +9155,7 @@
                     <pic:cNvPicPr/>
                   </pic:nvPicPr>
                   <pic:blipFill>
-                    <a:blip r:embed="rId26"/>
+                    <a:blip r:embed="rId27"/>
                     <a:stretch>
                       <a:fillRect/>
                     </a:stretch>
@@ -9422,7 +9515,7 @@
                     <pic:cNvPicPr/>
                   </pic:nvPicPr>
                   <pic:blipFill>
-                    <a:blip r:embed="rId27"/>
+                    <a:blip r:embed="rId28"/>
                     <a:stretch>
                       <a:fillRect/>
                     </a:stretch>
@@ -9567,7 +9660,7 @@
                     <pic:cNvPicPr/>
                   </pic:nvPicPr>
                   <pic:blipFill>
-                    <a:blip r:embed="rId28"/>
+                    <a:blip r:embed="rId29"/>
                     <a:stretch>
                       <a:fillRect/>
                     </a:stretch>
@@ -9819,6 +9912,7 @@
       <w:r>
         <w:rPr>
           <w:rFonts w:ascii="Aptos" w:hAnsi="Aptos"/>
+          <w:noProof/>
           <w:sz w:val="26"/>
           <w:szCs w:val="26"/>
         </w:rPr>
@@ -9839,7 +9933,7 @@
                     <pic:cNvPicPr/>
                   </pic:nvPicPr>
                   <pic:blipFill>
-                    <a:blip r:embed="rId29"/>
+                    <a:blip r:embed="rId30"/>
                     <a:stretch>
                       <a:fillRect/>
                     </a:stretch>
@@ -9939,7 +10033,7 @@
                     <pic:cNvPicPr/>
                   </pic:nvPicPr>
                   <pic:blipFill>
-                    <a:blip r:embed="rId30"/>
+                    <a:blip r:embed="rId31"/>
                     <a:stretch>
                       <a:fillRect/>
                     </a:stretch>
@@ -10089,7 +10183,7 @@
           <w:rFonts w:ascii="Aptos" w:hAnsi="Aptos"/>
         </w:rPr>
       </w:pPr>
-      <w:hyperlink r:id="rId31" w:history="1">
+      <w:hyperlink r:id="rId32" w:history="1">
         <w:r>
           <w:rPr>
             <w:rStyle w:val="Hyperlink"/>
@@ -10179,7 +10273,7 @@
         </w:rPr>
         <w:t>1.</w:t>
       </w:r>
-      <w:hyperlink r:id="rId32" w:history="1">
+      <w:hyperlink r:id="rId33" w:history="1">
         <w:r>
           <w:rPr>
             <w:rStyle w:val="Hyperlink"/>
@@ -10208,7 +10302,7 @@
         </w:rPr>
         <w:t xml:space="preserve">2. </w:t>
       </w:r>
-      <w:hyperlink r:id="rId33" w:history="1">
+      <w:hyperlink r:id="rId34" w:history="1">
         <w:r>
           <w:rPr>
             <w:rStyle w:val="Hyperlink"/>
@@ -10237,7 +10331,7 @@
         </w:rPr>
         <w:t xml:space="preserve">3. </w:t>
       </w:r>
-      <w:hyperlink r:id="rId34" w:history="1">
+      <w:hyperlink r:id="rId35" w:history="1">
         <w:r>
           <w:rPr>
             <w:rStyle w:val="Hyperlink"/>
@@ -10307,8 +10401,8 @@
       </w:r>
     </w:p>
     <w:sectPr>
-      <w:headerReference w:type="default" r:id="rId35"/>
-      <w:footerReference w:type="default" r:id="rId36"/>
+      <w:headerReference w:type="default" r:id="rId36"/>
+      <w:footerReference w:type="default" r:id="rId37"/>
       <w:pgSz w:w="11906" w:h="16838"/>
       <w:pgMar w:top="1985" w:right="1134" w:bottom="1701" w:left="1985" w:header="709" w:footer="709" w:gutter="0"/>
       <w:pgNumType w:start="1"/>
@@ -16747,14 +16841,6 @@
 </file>
 
 <file path=customXml/item1.xml><?xml version="1.0" encoding="utf-8"?>
-<p:properties xmlns:p="http://schemas.microsoft.com/office/2006/metadata/properties" xmlns:xsi="http://www.w3.org/2001/XMLSchema-instance" xmlns:pc="http://schemas.microsoft.com/office/infopath/2007/PartnerControls">
-  <documentManagement>
-    <_activity xmlns="81e90ab8-9e7d-4b67-ba12-d147179b0223" xsi:nil="true"/>
-  </documentManagement>
-</p:properties>
-</file>
-
-<file path=customXml/item2.xml><?xml version="1.0" encoding="utf-8"?>
 <?mso-contentType ?>
 <FormTemplates xmlns="http://schemas.microsoft.com/sharepoint/v3/contenttype/forms">
   <Display>DocumentLibraryForm</Display>
@@ -16763,7 +16849,19 @@
 </FormTemplates>
 </file>
 
+<file path=customXml/item2.xml><?xml version="1.0" encoding="utf-8"?>
+<p:properties xmlns:p="http://schemas.microsoft.com/office/2006/metadata/properties" xmlns:xsi="http://www.w3.org/2001/XMLSchema-instance" xmlns:pc="http://schemas.microsoft.com/office/infopath/2007/PartnerControls">
+  <documentManagement>
+    <_activity xmlns="81e90ab8-9e7d-4b67-ba12-d147179b0223" xsi:nil="true"/>
+  </documentManagement>
+</p:properties>
+</file>
+
 <file path=customXml/item3.xml><?xml version="1.0" encoding="utf-8"?>
+<b:Sources xmlns:b="http://schemas.openxmlformats.org/officeDocument/2006/bibliography" xmlns="http://schemas.openxmlformats.org/officeDocument/2006/bibliography" SelectedStyle="\APA.XSL" StyleName="APA"/>
+</file>
+
+<file path=customXml/item4.xml><?xml version="1.0" encoding="utf-8"?>
 <ct:contentTypeSchema xmlns:ct="http://schemas.microsoft.com/office/2006/metadata/contentType" xmlns:ma="http://schemas.microsoft.com/office/2006/metadata/properties/metaAttributes" ct:_="" ma:_="" ma:contentTypeName="Tài liệu" ma:contentTypeID="0x010100597AE72EEA79B74DA5C86E3CA8C98E55" ma:contentTypeVersion="17" ma:contentTypeDescription="Tạo tài liệu mới." ma:contentTypeScope="" ma:versionID="15d4edae00dbe731cbb7e3af870d3af2">
   <xsd:schema xmlns:xsd="http://www.w3.org/2001/XMLSchema" xmlns:xs="http://www.w3.org/2001/XMLSchema" xmlns:p="http://schemas.microsoft.com/office/2006/metadata/properties" xmlns:ns3="81e90ab8-9e7d-4b67-ba12-d147179b0223" xmlns:ns4="86b2c21e-bc8a-47d8-90cc-43181eba94ed" targetNamespace="http://schemas.microsoft.com/office/2006/metadata/properties" ma:root="true" ma:fieldsID="f7a7351fec252a34a9842e16e3e19334" ns3:_="" ns4:_="">
     <xsd:import namespace="81e90ab8-9e7d-4b67-ba12-d147179b0223"/>
@@ -17010,11 +17108,15 @@
 </ct:contentTypeSchema>
 </file>
 
-<file path=customXml/item4.xml><?xml version="1.0" encoding="utf-8"?>
-<b:Sources xmlns:b="http://schemas.openxmlformats.org/officeDocument/2006/bibliography" xmlns="http://schemas.openxmlformats.org/officeDocument/2006/bibliography" SelectedStyle="\APA.XSL" StyleName="APA"/>
+<file path=customXml/itemProps1.xml><?xml version="1.0" encoding="utf-8"?>
+<ds:datastoreItem xmlns:ds="http://schemas.openxmlformats.org/officeDocument/2006/customXml" ds:itemID="{634B54CB-F774-42EA-9A62-0DC87D91316D}">
+  <ds:schemaRefs>
+    <ds:schemaRef ds:uri="http://schemas.microsoft.com/sharepoint/v3/contenttype/forms"/>
+  </ds:schemaRefs>
+</ds:datastoreItem>
 </file>
 
-<file path=customXml/itemProps1.xml><?xml version="1.0" encoding="utf-8"?>
+<file path=customXml/itemProps2.xml><?xml version="1.0" encoding="utf-8"?>
 <ds:datastoreItem xmlns:ds="http://schemas.openxmlformats.org/officeDocument/2006/customXml" ds:itemID="{B94AE9AD-CD69-467E-8567-3E52CB5FBE79}">
   <ds:schemaRefs>
     <ds:schemaRef ds:uri="http://schemas.microsoft.com/office/2006/metadata/properties"/>
@@ -17024,15 +17126,15 @@
 </ds:datastoreItem>
 </file>
 
-<file path=customXml/itemProps2.xml><?xml version="1.0" encoding="utf-8"?>
-<ds:datastoreItem xmlns:ds="http://schemas.openxmlformats.org/officeDocument/2006/customXml" ds:itemID="{634B54CB-F774-42EA-9A62-0DC87D91316D}">
+<file path=customXml/itemProps3.xml><?xml version="1.0" encoding="utf-8"?>
+<ds:datastoreItem xmlns:ds="http://schemas.openxmlformats.org/officeDocument/2006/customXml" ds:itemID="{DB6605C5-0D79-48DA-925E-983A2402E54D}">
   <ds:schemaRefs>
-    <ds:schemaRef ds:uri="http://schemas.microsoft.com/sharepoint/v3/contenttype/forms"/>
+    <ds:schemaRef ds:uri="http://schemas.openxmlformats.org/officeDocument/2006/bibliography"/>
   </ds:schemaRefs>
 </ds:datastoreItem>
 </file>
 
-<file path=customXml/itemProps3.xml><?xml version="1.0" encoding="utf-8"?>
+<file path=customXml/itemProps4.xml><?xml version="1.0" encoding="utf-8"?>
 <ds:datastoreItem xmlns:ds="http://schemas.openxmlformats.org/officeDocument/2006/customXml" ds:itemID="{3BBC5E5F-FF1D-4E58-A5B1-EAB01327C2A2}">
   <ds:schemaRefs>
     <ds:schemaRef ds:uri="http://schemas.microsoft.com/office/2006/metadata/contentType"/>
@@ -17049,12 +17151,4 @@
     <ds:schemaRef ds:uri="http://schemas.microsoft.com/internal/obd"/>
   </ds:schemaRefs>
 </ds:datastoreItem>
-</file>
-
-<file path=customXml/itemProps4.xml><?xml version="1.0" encoding="utf-8"?>
-<ds:datastoreItem xmlns:ds="http://schemas.openxmlformats.org/officeDocument/2006/customXml" ds:itemID="{DB6605C5-0D79-48DA-925E-983A2402E54D}">
-  <ds:schemaRefs>
-    <ds:schemaRef ds:uri="http://schemas.openxmlformats.org/officeDocument/2006/bibliography"/>
-  </ds:schemaRefs>
-</ds:datastoreItem>
 </file>
</xml_diff>